<commit_message>
Added powerpoint and docx to notebook output
</commit_message>
<xml_diff>
--- a/EwerDSC530FinalProject.docx
+++ b/EwerDSC530FinalProject.docx
@@ -1,6 +1,6 @@
 
 <file path=word/document.xml><?xml version="1.0" encoding="utf-8"?>
-<w:document xmlns:mc="http://schemas.openxmlformats.org/markup-compatibility/2006" xmlns:o="urn:schemas-microsoft-com:office:office" xmlns:r="http://schemas.openxmlformats.org/officeDocument/2006/relationships" xmlns:m="http://schemas.openxmlformats.org/officeDocument/2006/math" xmlns:v="urn:schemas-microsoft-com:vml" xmlns:wp="http://schemas.openxmlformats.org/drawingml/2006/wordprocessingDrawing" xmlns:w10="urn:schemas-microsoft-com:office:word" xmlns:w="http://schemas.openxmlformats.org/wordprocessingml/2006/main" xmlns:wne="http://schemas.microsoft.com/office/word/2006/wordml" xmlns:sl="http://schemas.openxmlformats.org/schemaLibrary/2006/main" xmlns:a="http://schemas.openxmlformats.org/drawingml/2006/main" xmlns:pic="http://schemas.openxmlformats.org/drawingml/2006/picture" xmlns:c="http://schemas.openxmlformats.org/drawingml/2006/chart" xmlns:lc="http://schemas.openxmlformats.org/drawingml/2006/lockedCanvas" xmlns:dgm="http://schemas.openxmlformats.org/drawingml/2006/diagram" xmlns:wps="http://schemas.microsoft.com/office/word/2010/wordprocessingShape" xmlns:wpg="http://schemas.microsoft.com/office/word/2010/wordprocessingGroup" xmlns:w14="http://schemas.microsoft.com/office/word/2010/wordml" xmlns:w15="http://schemas.microsoft.com/office/word/2012/wordml" xmlns:w16="http://schemas.microsoft.com/office/word/2018/wordml" xmlns:w16cex="http://schemas.microsoft.com/office/word/2018/wordml/cex" xmlns:w16cid="http://schemas.microsoft.com/office/word/2016/wordml/cid" xmlns:cr="http://schemas.microsoft.com/office/comments/2020/reactions">
+<w:document xmlns:mc="http://schemas.openxmlformats.org/markup-compatibility/2006" xmlns:o="urn:schemas-microsoft-com:office:office" xmlns:r="http://schemas.openxmlformats.org/officeDocument/2006/relationships" xmlns:m="http://schemas.openxmlformats.org/officeDocument/2006/math" xmlns:v="urn:schemas-microsoft-com:vml" xmlns:wp="http://schemas.openxmlformats.org/drawingml/2006/wordprocessingDrawing" xmlns:w10="urn:schemas-microsoft-com:office:word" xmlns:w="http://schemas.openxmlformats.org/wordprocessingml/2006/main" xmlns:wne="http://schemas.microsoft.com/office/word/2006/wordml" xmlns:sl="http://schemas.openxmlformats.org/schemaLibrary/2006/main" xmlns:a="http://schemas.openxmlformats.org/drawingml/2006/main" xmlns:pic="http://schemas.openxmlformats.org/drawingml/2006/picture" xmlns:c="http://schemas.openxmlformats.org/drawingml/2006/chart" xmlns:lc="http://schemas.openxmlformats.org/drawingml/2006/lockedCanvas" xmlns:dgm="http://schemas.openxmlformats.org/drawingml/2006/diagram" xmlns:wps="http://schemas.microsoft.com/office/word/2010/wordprocessingShape" xmlns:wpg="http://schemas.microsoft.com/office/word/2010/wordprocessingGroup" xmlns:w14="http://schemas.microsoft.com/office/word/2010/wordml" xmlns:w15="http://schemas.microsoft.com/office/word/2012/wordml" xmlns:w16="http://schemas.microsoft.com/office/word/2018/wordml" xmlns:w16cex="http://schemas.microsoft.com/office/word/2018/wordml/cex" xmlns:w16cid="http://schemas.microsoft.com/office/word/2016/wordml/cid" xmlns="http://schemas.microsoft.com/office/tasks/2019/documenttasks" xmlns:cr="http://schemas.microsoft.com/office/comments/2020/reactions">
   <w:background w:color="FFFFFF"/>
   <w:body>
     <w:p>
@@ -421,6 +421,36 @@
       </w:pPr>
       <w:r>
         <w:rPr>
+          <w:rFonts w:ascii="Times New Roman" w:cs="Times New Roman" w:eastAsia="Times New Roman" w:hAnsi="Times New Roman"/>
+          <w:sz w:val="24"/>
+          <w:szCs w:val="24"/>
+          <w:rtl w:val="0"/>
+        </w:rPr>
+        <w:tab/>
+        <w:t xml:space="preserve">The initial dataset was fairly well-tended, so it required minimal cleanup.  There were several columns that were not useful in answering the question because they already answered the mortality likelihood.  I found a positive linear relationship between the rates of disease vaccination (e.g. polio, measles) and life expectancy.  I found a similar relationship between life expectancy and the expenditure on health by the government.</w:t>
+      </w:r>
+    </w:p>
+    <w:p>
+      <w:pPr>
+        <w:spacing w:line="480" w:lineRule="auto"/>
+        <w:ind w:firstLine="720"/>
+        <w:rPr>
+          <w:rFonts w:ascii="Times New Roman" w:cs="Times New Roman" w:eastAsia="Times New Roman" w:hAnsi="Times New Roman"/>
+          <w:sz w:val="24"/>
+          <w:szCs w:val="24"/>
+        </w:rPr>
+      </w:pPr>
+      <w:r>
+        <w:rPr>
+          <w:rFonts w:ascii="Times New Roman" w:cs="Times New Roman" w:eastAsia="Times New Roman" w:hAnsi="Times New Roman"/>
+          <w:sz w:val="24"/>
+          <w:szCs w:val="24"/>
+          <w:rtl w:val="0"/>
+        </w:rPr>
+        <w:t xml:space="preserve">The regression model had an R-squared value of 0.644, which is better than random, but more time spent researching the different variables, or joining to an external dataset might have yielded results with higher accuracy.</w:t>
+      </w:r>
+      <w:r>
+        <w:rPr>
           <w:rtl w:val="0"/>
         </w:rPr>
       </w:r>
@@ -468,6 +498,26 @@
         <w:tab/>
         <w:t xml:space="preserve">There were approximately 30 different bits of data that could have been analyzed, mostly categorized into medical, financial, and academic categories.  I would have loved to spend more time focused on the financial aspects (country GDP, level of poverty), but, due to time, I focused mostly on medical information.  You could make the assumption that the poverty and literacy values are correlated with life expectancy, and I would have liked to spend some time analyzing that hypothesis.</w:t>
       </w:r>
+    </w:p>
+    <w:p>
+      <w:pPr>
+        <w:spacing w:line="480" w:lineRule="auto"/>
+        <w:rPr>
+          <w:rFonts w:ascii="Times New Roman" w:cs="Times New Roman" w:eastAsia="Times New Roman" w:hAnsi="Times New Roman"/>
+          <w:sz w:val="24"/>
+          <w:szCs w:val="24"/>
+        </w:rPr>
+      </w:pPr>
+      <w:r>
+        <w:rPr>
+          <w:rFonts w:ascii="Times New Roman" w:cs="Times New Roman" w:eastAsia="Times New Roman" w:hAnsi="Times New Roman"/>
+          <w:sz w:val="24"/>
+          <w:szCs w:val="24"/>
+          <w:rtl w:val="0"/>
+        </w:rPr>
+        <w:tab/>
+        <w:t xml:space="preserve">I also had grand plans to do all my analysis with industry-standard tools as opposed to the thinkstats helpers.  Unfortunately, I ran into difficulties, particularly in the CDF and analytical distribution, so I resorted to using those helpers.  In the future, I would like to explore how to make that analysis without thinkstats code. </w:t>
+      </w:r>
       <w:r>
         <w:rPr>
           <w:rtl w:val="0"/>
@@ -571,7 +621,7 @@
           <w:szCs w:val="24"/>
           <w:rtl w:val="0"/>
         </w:rPr>
-        <w:t xml:space="preserve">When looking at the features in the data set, and before doing any analysis, I initially assumed that the presence of disease (stats re: hepatitis, measles, polio, and diphtheria) would be strongly correlated, but that did not seem to be the case.  I also assumed that </w:t>
+        <w:t xml:space="preserve">When looking at the features in the data set, and before doing any analysis, I initially assumed that the vaccination against disease (stats re: hepatitis, measles, polio, and diphtheria) would be strongly correlated, but that did not seem to be the case.  I also assumed that there would be some meaningful difference between the different vaccinations, but it turns out they’re all administered at the same time, so using multiple variables wasn’t as useful as I had hoped.</w:t>
       </w:r>
     </w:p>
     <w:p>
@@ -639,11 +689,11 @@
 </file>
 
 <file path=word/numbering.xml><?xml version="1.0" encoding="utf-8"?>
-<w:numbering xmlns:mc="http://schemas.openxmlformats.org/markup-compatibility/2006" xmlns:o="urn:schemas-microsoft-com:office:office" xmlns:r="http://schemas.openxmlformats.org/officeDocument/2006/relationships" xmlns:m="http://schemas.openxmlformats.org/officeDocument/2006/math" xmlns:v="urn:schemas-microsoft-com:vml" xmlns:wp="http://schemas.openxmlformats.org/drawingml/2006/wordprocessingDrawing" xmlns:w10="urn:schemas-microsoft-com:office:word" xmlns:w="http://schemas.openxmlformats.org/wordprocessingml/2006/main" xmlns:wne="http://schemas.microsoft.com/office/word/2006/wordml" xmlns:sl="http://schemas.openxmlformats.org/schemaLibrary/2006/main" xmlns:a="http://schemas.openxmlformats.org/drawingml/2006/main" xmlns:pic="http://schemas.openxmlformats.org/drawingml/2006/picture" xmlns:c="http://schemas.openxmlformats.org/drawingml/2006/chart" xmlns:lc="http://schemas.openxmlformats.org/drawingml/2006/lockedCanvas" xmlns:dgm="http://schemas.openxmlformats.org/drawingml/2006/diagram" xmlns:wps="http://schemas.microsoft.com/office/word/2010/wordprocessingShape" xmlns:wpg="http://schemas.microsoft.com/office/word/2010/wordprocessingGroup" xmlns:w14="http://schemas.microsoft.com/office/word/2010/wordml" xmlns:w15="http://schemas.microsoft.com/office/word/2012/wordml" xmlns:w16="http://schemas.microsoft.com/office/word/2018/wordml" xmlns:w16cex="http://schemas.microsoft.com/office/word/2018/wordml/cex" xmlns:w16cid="http://schemas.microsoft.com/office/word/2016/wordml/cid" xmlns:cr="http://schemas.microsoft.com/office/comments/2020/reactions"/>
+<w:numbering xmlns:mc="http://schemas.openxmlformats.org/markup-compatibility/2006" xmlns:o="urn:schemas-microsoft-com:office:office" xmlns:r="http://schemas.openxmlformats.org/officeDocument/2006/relationships" xmlns:m="http://schemas.openxmlformats.org/officeDocument/2006/math" xmlns:v="urn:schemas-microsoft-com:vml" xmlns:wp="http://schemas.openxmlformats.org/drawingml/2006/wordprocessingDrawing" xmlns:w10="urn:schemas-microsoft-com:office:word" xmlns:w="http://schemas.openxmlformats.org/wordprocessingml/2006/main" xmlns:wne="http://schemas.microsoft.com/office/word/2006/wordml" xmlns:sl="http://schemas.openxmlformats.org/schemaLibrary/2006/main" xmlns:a="http://schemas.openxmlformats.org/drawingml/2006/main" xmlns:pic="http://schemas.openxmlformats.org/drawingml/2006/picture" xmlns:c="http://schemas.openxmlformats.org/drawingml/2006/chart" xmlns:lc="http://schemas.openxmlformats.org/drawingml/2006/lockedCanvas" xmlns:dgm="http://schemas.openxmlformats.org/drawingml/2006/diagram" xmlns:wps="http://schemas.microsoft.com/office/word/2010/wordprocessingShape" xmlns:wpg="http://schemas.microsoft.com/office/word/2010/wordprocessingGroup" xmlns:w14="http://schemas.microsoft.com/office/word/2010/wordml" xmlns:w15="http://schemas.microsoft.com/office/word/2012/wordml" xmlns:w16="http://schemas.microsoft.com/office/word/2018/wordml" xmlns:w16cex="http://schemas.microsoft.com/office/word/2018/wordml/cex" xmlns:w16cid="http://schemas.microsoft.com/office/word/2016/wordml/cid" xmlns="http://schemas.microsoft.com/office/tasks/2019/documenttasks" xmlns:cr="http://schemas.microsoft.com/office/comments/2020/reactions"/>
 </file>
 
 <file path=word/styles.xml><?xml version="1.0" encoding="utf-8"?>
-<w:styles xmlns:mc="http://schemas.openxmlformats.org/markup-compatibility/2006" xmlns:o="urn:schemas-microsoft-com:office:office" xmlns:r="http://schemas.openxmlformats.org/officeDocument/2006/relationships" xmlns:m="http://schemas.openxmlformats.org/officeDocument/2006/math" xmlns:v="urn:schemas-microsoft-com:vml" xmlns:wp="http://schemas.openxmlformats.org/drawingml/2006/wordprocessingDrawing" xmlns:w10="urn:schemas-microsoft-com:office:word" xmlns:w="http://schemas.openxmlformats.org/wordprocessingml/2006/main" xmlns:wne="http://schemas.microsoft.com/office/word/2006/wordml" xmlns:sl="http://schemas.openxmlformats.org/schemaLibrary/2006/main" xmlns:a="http://schemas.openxmlformats.org/drawingml/2006/main" xmlns:pic="http://schemas.openxmlformats.org/drawingml/2006/picture" xmlns:c="http://schemas.openxmlformats.org/drawingml/2006/chart" xmlns:lc="http://schemas.openxmlformats.org/drawingml/2006/lockedCanvas" xmlns:dgm="http://schemas.openxmlformats.org/drawingml/2006/diagram" xmlns:wps="http://schemas.microsoft.com/office/word/2010/wordprocessingShape" xmlns:wpg="http://schemas.microsoft.com/office/word/2010/wordprocessingGroup" xmlns:w14="http://schemas.microsoft.com/office/word/2010/wordml" xmlns:w15="http://schemas.microsoft.com/office/word/2012/wordml" xmlns:w16="http://schemas.microsoft.com/office/word/2018/wordml" xmlns:w16cex="http://schemas.microsoft.com/office/word/2018/wordml/cex" xmlns:w16cid="http://schemas.microsoft.com/office/word/2016/wordml/cid" xmlns:cr="http://schemas.microsoft.com/office/comments/2020/reactions">
+<w:styles xmlns:mc="http://schemas.openxmlformats.org/markup-compatibility/2006" xmlns:o="urn:schemas-microsoft-com:office:office" xmlns:r="http://schemas.openxmlformats.org/officeDocument/2006/relationships" xmlns:m="http://schemas.openxmlformats.org/officeDocument/2006/math" xmlns:v="urn:schemas-microsoft-com:vml" xmlns:wp="http://schemas.openxmlformats.org/drawingml/2006/wordprocessingDrawing" xmlns:w10="urn:schemas-microsoft-com:office:word" xmlns:w="http://schemas.openxmlformats.org/wordprocessingml/2006/main" xmlns:wne="http://schemas.microsoft.com/office/word/2006/wordml" xmlns:sl="http://schemas.openxmlformats.org/schemaLibrary/2006/main" xmlns:a="http://schemas.openxmlformats.org/drawingml/2006/main" xmlns:pic="http://schemas.openxmlformats.org/drawingml/2006/picture" xmlns:c="http://schemas.openxmlformats.org/drawingml/2006/chart" xmlns:lc="http://schemas.openxmlformats.org/drawingml/2006/lockedCanvas" xmlns:dgm="http://schemas.openxmlformats.org/drawingml/2006/diagram" xmlns:wps="http://schemas.microsoft.com/office/word/2010/wordprocessingShape" xmlns:wpg="http://schemas.microsoft.com/office/word/2010/wordprocessingGroup" xmlns:w14="http://schemas.microsoft.com/office/word/2010/wordml" xmlns:w15="http://schemas.microsoft.com/office/word/2012/wordml" xmlns:w16="http://schemas.microsoft.com/office/word/2018/wordml" xmlns:w16cex="http://schemas.microsoft.com/office/word/2018/wordml/cex" xmlns:w16cid="http://schemas.microsoft.com/office/word/2016/wordml/cid" xmlns="http://schemas.microsoft.com/office/tasks/2019/documenttasks" xmlns:cr="http://schemas.microsoft.com/office/comments/2020/reactions">
   <w:docDefaults>
     <w:rPrDefault>
       <w:rPr>

</xml_diff>